<commit_message>
Removed non zip file, changed word count on level design analysis
</commit_message>
<xml_diff>
--- a/Analyses_and_Reflections/2116122(Daniel Burke) Level Design Analysis resubmission.docx
+++ b/Analyses_and_Reflections/2116122(Daniel Burke) Level Design Analysis resubmission.docx
@@ -92,10 +92,10 @@
         <w:spacing w:line="276" w:lineRule="auto"/>
       </w:pPr>
       <w:r>
-        <w:t xml:space="preserve">Word count: </w:t>
-      </w:r>
-      <w:r>
-        <w:t>921 words</w:t>
+        <w:t>Word count</w:t>
+      </w:r>
+      <w:r>
+        <w:t>: 785</w:t>
       </w:r>
     </w:p>
     <w:p>
@@ -438,10 +438,7 @@
         <w:t xml:space="preserve"> area does not contain vertical gameplay or navigation the player will still find visual interest and appeal within the vertical environment.</w:t>
       </w:r>
       <w:r>
-        <w:t xml:space="preserve"> T</w:t>
-      </w:r>
-      <w:r>
-        <w:t xml:space="preserve">his design compliments the aesthetic of fantasy or a game as make believe (Hunicke et al, 2014). This aesthetic is the players suspension of disbelief combined with the gothic and medieval design language of </w:t>
+        <w:t xml:space="preserve"> This design compliments the aesthetic of fantasy or a game as make believe (Hunicke et al, 2014). This aesthetic is the players suspension of disbelief combined with the gothic and medieval design language of </w:t>
       </w:r>
       <w:r>
         <w:rPr>
@@ -451,10 +448,7 @@
         <w:t>Dark Souls</w:t>
       </w:r>
       <w:r>
-        <w:t xml:space="preserve"> which allows for the levels to be believable</w:t>
-      </w:r>
-      <w:r>
-        <w:t xml:space="preserve">. </w:t>
+        <w:t xml:space="preserve"> which allows for the levels to be believable. </w:t>
       </w:r>
     </w:p>
     <w:p>
@@ -582,10 +576,7 @@
         <w:t xml:space="preserve"> </w:t>
       </w:r>
       <w:r>
-        <w:t>level design</w:t>
-      </w:r>
-      <w:r>
-        <w:t xml:space="preserve"> of </w:t>
+        <w:t xml:space="preserve">level design of </w:t>
       </w:r>
       <w:r>
         <w:rPr>

</xml_diff>